<commit_message>
minor update to a file
</commit_message>
<xml_diff>
--- a/deliverables/Use-Cases_Diagramm_Stories.docx
+++ b/deliverables/Use-Cases_Diagramm_Stories.docx
@@ -5538,102 +5538,375 @@
         <w:rPr>
           <w:sz w:val="24"/>
           <w:szCs w:val="24"/>
-        </w:rPr>
-      </w:pPr>
-      <w:proofErr w:type="spellStart"/>
-      <w:r>
-        <w:rPr>
-          <w:sz w:val="24"/>
-          <w:szCs w:val="24"/>
-        </w:rPr>
-        <w:t>Di</w:t>
-      </w:r>
-      <w:r>
-        <w:rPr>
-          <w:sz w:val="24"/>
-          <w:szCs w:val="24"/>
-        </w:rPr>
-        <w:t>agram</w:t>
-      </w:r>
-      <w:proofErr w:type="spellEnd"/>
-      <w:r>
-        <w:rPr>
-          <w:sz w:val="24"/>
-          <w:szCs w:val="24"/>
-        </w:rPr>
-        <w:t>:</w:t>
-      </w:r>
-    </w:p>
-    <w:p>
-      <w:pPr>
-        <w:spacing w:after="0"/>
-        <w:rPr>
-          <w:sz w:val="24"/>
-          <w:szCs w:val="24"/>
-        </w:rPr>
-      </w:pPr>
-    </w:p>
-    <w:p>
-      <w:pPr>
-        <w:spacing w:after="0"/>
-        <w:rPr>
-          <w:sz w:val="24"/>
-          <w:szCs w:val="24"/>
-        </w:rPr>
-      </w:pPr>
-      <w:r>
-        <w:rPr>
-          <w:sz w:val="24"/>
-          <w:szCs w:val="24"/>
-        </w:rPr>
-        <w:t>-----------------</w:t>
-      </w:r>
-      <w:r>
-        <w:rPr>
-          <w:sz w:val="24"/>
-          <w:szCs w:val="24"/>
-        </w:rPr>
-        <w:t>---</w:t>
-      </w:r>
-      <w:r>
-        <w:rPr>
-          <w:sz w:val="24"/>
-          <w:szCs w:val="24"/>
-        </w:rPr>
-        <w:tab/>
-      </w:r>
-      <w:r>
-        <w:rPr>
-          <w:sz w:val="24"/>
-          <w:szCs w:val="24"/>
-        </w:rPr>
-        <w:tab/>
-      </w:r>
-      <w:r>
-        <w:rPr>
-          <w:sz w:val="24"/>
-          <w:szCs w:val="24"/>
-        </w:rPr>
-        <w:tab/>
-      </w:r>
-      <w:r>
-        <w:rPr>
-          <w:sz w:val="24"/>
-          <w:szCs w:val="24"/>
-        </w:rPr>
-        <w:tab/>
-      </w:r>
-      <w:r>
-        <w:rPr>
-          <w:sz w:val="24"/>
-          <w:szCs w:val="24"/>
-        </w:rPr>
-        <w:tab/>
-      </w:r>
-      <w:r>
-        <w:rPr>
-          <w:sz w:val="24"/>
-          <w:szCs w:val="24"/>
+          <w:lang w:val="en-US"/>
+        </w:rPr>
+      </w:pPr>
+      <w:r>
+        <w:rPr>
+          <w:sz w:val="24"/>
+          <w:szCs w:val="24"/>
+          <w:lang w:val="en-US"/>
+        </w:rPr>
+        <w:t>Diagram:</w:t>
+      </w:r>
+    </w:p>
+    <w:p>
+      <w:pPr>
+        <w:spacing w:after="0"/>
+        <w:rPr>
+          <w:sz w:val="24"/>
+          <w:szCs w:val="24"/>
+          <w:lang w:val="en-US"/>
+        </w:rPr>
+      </w:pPr>
+    </w:p>
+    <w:p>
+      <w:pPr>
+        <w:spacing w:after="0"/>
+        <w:rPr>
+          <w:sz w:val="24"/>
+          <w:szCs w:val="24"/>
+          <w:lang w:val="en-US"/>
+        </w:rPr>
+      </w:pPr>
+      <w:r>
+        <w:rPr>
+          <w:sz w:val="24"/>
+          <w:szCs w:val="24"/>
+          <w:lang w:val="en-US"/>
+        </w:rPr>
+        <w:t>--------------------</w:t>
+      </w:r>
+      <w:r>
+        <w:rPr>
+          <w:sz w:val="24"/>
+          <w:szCs w:val="24"/>
+          <w:lang w:val="en-US"/>
+        </w:rPr>
+        <w:tab/>
+      </w:r>
+      <w:r>
+        <w:rPr>
+          <w:sz w:val="24"/>
+          <w:szCs w:val="24"/>
+          <w:lang w:val="en-US"/>
+        </w:rPr>
+        <w:tab/>
+      </w:r>
+      <w:r>
+        <w:rPr>
+          <w:sz w:val="24"/>
+          <w:szCs w:val="24"/>
+          <w:lang w:val="en-US"/>
+        </w:rPr>
+        <w:tab/>
+      </w:r>
+      <w:r>
+        <w:rPr>
+          <w:sz w:val="24"/>
+          <w:szCs w:val="24"/>
+          <w:lang w:val="en-US"/>
+        </w:rPr>
+        <w:tab/>
+      </w:r>
+      <w:r>
+        <w:rPr>
+          <w:sz w:val="24"/>
+          <w:szCs w:val="24"/>
+          <w:lang w:val="en-US"/>
+        </w:rPr>
+        <w:tab/>
+      </w:r>
+      <w:r>
+        <w:rPr>
+          <w:sz w:val="24"/>
+          <w:szCs w:val="24"/>
+          <w:lang w:val="en-US"/>
+        </w:rPr>
+        <w:tab/>
+      </w:r>
+      <w:r>
+        <w:rPr>
+          <w:sz w:val="24"/>
+          <w:szCs w:val="24"/>
+          <w:lang w:val="en-US"/>
+        </w:rPr>
+        <w:t xml:space="preserve">                        </w:t>
+      </w:r>
+      <w:r>
+        <w:rPr>
+          <w:sz w:val="24"/>
+          <w:szCs w:val="24"/>
+          <w:lang w:val="en-US"/>
+        </w:rPr>
+        <w:t xml:space="preserve">   </w:t>
+      </w:r>
+      <w:r>
+        <w:rPr>
+          <w:sz w:val="24"/>
+          <w:szCs w:val="24"/>
+          <w:lang w:val="en-US"/>
+        </w:rPr>
+        <w:t xml:space="preserve">  </w:t>
+      </w:r>
+      <w:r>
+        <w:rPr>
+          <w:sz w:val="24"/>
+          <w:szCs w:val="24"/>
+          <w:lang w:val="en-US"/>
+        </w:rPr>
+        <w:t xml:space="preserve">  </w:t>
+      </w:r>
+      <w:r>
+        <w:rPr>
+          <w:sz w:val="24"/>
+          <w:szCs w:val="24"/>
+          <w:lang w:val="en-US"/>
+        </w:rPr>
+        <w:t xml:space="preserve"> </w:t>
+      </w:r>
+      <w:r>
+        <w:rPr>
+          <w:sz w:val="24"/>
+          <w:szCs w:val="24"/>
+          <w:lang w:val="en-US"/>
+        </w:rPr>
+        <w:t>--------------------</w:t>
+      </w:r>
+    </w:p>
+    <w:p>
+      <w:pPr>
+        <w:spacing w:after="0"/>
+        <w:rPr>
+          <w:sz w:val="24"/>
+          <w:szCs w:val="24"/>
+          <w:lang w:val="en-US"/>
+        </w:rPr>
+      </w:pPr>
+      <w:r>
+        <w:rPr>
+          <w:sz w:val="24"/>
+          <w:szCs w:val="24"/>
+          <w:lang w:val="en-US"/>
+        </w:rPr>
+        <w:t>|</w:t>
+      </w:r>
+      <w:r>
+        <w:rPr>
+          <w:sz w:val="24"/>
+          <w:szCs w:val="24"/>
+          <w:lang w:val="en-US"/>
+        </w:rPr>
+        <w:tab/>
+      </w:r>
+      <w:r>
+        <w:rPr>
+          <w:sz w:val="24"/>
+          <w:szCs w:val="24"/>
+          <w:lang w:val="en-US"/>
+        </w:rPr>
+        <w:tab/>
+        <w:t>|----------------&gt; Produ</w:t>
+      </w:r>
+      <w:r>
+        <w:rPr>
+          <w:sz w:val="24"/>
+          <w:szCs w:val="24"/>
+          <w:lang w:val="en-US"/>
+        </w:rPr>
+        <w:t>c</w:t>
+      </w:r>
+      <w:r>
+        <w:rPr>
+          <w:sz w:val="24"/>
+          <w:szCs w:val="24"/>
+          <w:lang w:val="en-US"/>
+        </w:rPr>
+        <w:t xml:space="preserve">t </w:t>
+      </w:r>
+      <w:r>
+        <w:rPr>
+          <w:sz w:val="24"/>
+          <w:szCs w:val="24"/>
+          <w:lang w:val="en-US"/>
+        </w:rPr>
+        <w:t>offering</w:t>
+      </w:r>
+      <w:r>
+        <w:rPr>
+          <w:sz w:val="24"/>
+          <w:szCs w:val="24"/>
+          <w:lang w:val="en-US"/>
+        </w:rPr>
+        <w:t xml:space="preserve">      </w:t>
+      </w:r>
+      <w:r>
+        <w:rPr>
+          <w:sz w:val="24"/>
+          <w:szCs w:val="24"/>
+          <w:lang w:val="en-US"/>
+        </w:rPr>
+        <w:t xml:space="preserve">   </w:t>
+      </w:r>
+      <w:r>
+        <w:rPr>
+          <w:sz w:val="24"/>
+          <w:szCs w:val="24"/>
+          <w:lang w:val="en-US"/>
+        </w:rPr>
+        <w:t xml:space="preserve">                   </w:t>
+      </w:r>
+      <w:r>
+        <w:rPr>
+          <w:sz w:val="24"/>
+          <w:szCs w:val="24"/>
+          <w:lang w:val="en-US"/>
+        </w:rPr>
+        <w:t>---------</w:t>
+      </w:r>
+      <w:r>
+        <w:rPr>
+          <w:sz w:val="24"/>
+          <w:szCs w:val="24"/>
+          <w:lang w:val="en-US"/>
+        </w:rPr>
+        <w:t xml:space="preserve">   </w:t>
+      </w:r>
+      <w:r>
+        <w:rPr>
+          <w:sz w:val="24"/>
+          <w:szCs w:val="24"/>
+          <w:lang w:val="en-US"/>
+        </w:rPr>
+        <w:t xml:space="preserve">-&gt;  </w:t>
+      </w:r>
+      <w:r>
+        <w:rPr>
+          <w:sz w:val="24"/>
+          <w:szCs w:val="24"/>
+          <w:lang w:val="en-US"/>
+        </w:rPr>
+        <w:t xml:space="preserve"> </w:t>
+      </w:r>
+      <w:r>
+        <w:rPr>
+          <w:sz w:val="24"/>
+          <w:szCs w:val="24"/>
+          <w:lang w:val="en-US"/>
+        </w:rPr>
+        <w:t>|</w:t>
+      </w:r>
+    </w:p>
+    <w:p>
+      <w:pPr>
+        <w:spacing w:after="0"/>
+        <w:rPr>
+          <w:sz w:val="24"/>
+          <w:szCs w:val="24"/>
+          <w:lang w:val="en-US"/>
+        </w:rPr>
+      </w:pPr>
+      <w:r>
+        <w:rPr>
+          <w:sz w:val="24"/>
+          <w:szCs w:val="24"/>
+          <w:lang w:val="en-US"/>
+        </w:rPr>
+        <w:t xml:space="preserve">|  </w:t>
+      </w:r>
+      <w:r>
+        <w:rPr>
+          <w:sz w:val="24"/>
+          <w:szCs w:val="24"/>
+          <w:lang w:val="en-US"/>
+        </w:rPr>
+        <w:t xml:space="preserve">    </w:t>
+      </w:r>
+      <w:r>
+        <w:rPr>
+          <w:sz w:val="24"/>
+          <w:szCs w:val="24"/>
+          <w:lang w:val="en-US"/>
+        </w:rPr>
+        <w:t xml:space="preserve"> </w:t>
+      </w:r>
+      <w:r>
+        <w:rPr>
+          <w:sz w:val="24"/>
+          <w:szCs w:val="24"/>
+          <w:lang w:val="en-US"/>
+        </w:rPr>
+        <w:t>Seller</w:t>
+      </w:r>
+      <w:r>
+        <w:rPr>
+          <w:sz w:val="24"/>
+          <w:szCs w:val="24"/>
+          <w:lang w:val="en-US"/>
+        </w:rPr>
+        <w:t xml:space="preserve"> </w:t>
+      </w:r>
+      <w:r>
+        <w:rPr>
+          <w:sz w:val="24"/>
+          <w:szCs w:val="24"/>
+          <w:lang w:val="en-US"/>
+        </w:rPr>
+        <w:t xml:space="preserve">    </w:t>
+      </w:r>
+      <w:r>
+        <w:rPr>
+          <w:sz w:val="24"/>
+          <w:szCs w:val="24"/>
+          <w:lang w:val="en-US"/>
+        </w:rPr>
+        <w:t xml:space="preserve"> |</w:t>
+      </w:r>
+      <w:r>
+        <w:rPr>
+          <w:sz w:val="24"/>
+          <w:szCs w:val="24"/>
+          <w:lang w:val="en-US"/>
+        </w:rPr>
+        <w:tab/>
+      </w:r>
+      <w:r>
+        <w:rPr>
+          <w:sz w:val="24"/>
+          <w:szCs w:val="24"/>
+          <w:lang w:val="en-US"/>
+        </w:rPr>
+        <w:tab/>
+      </w:r>
+      <w:r>
+        <w:rPr>
+          <w:sz w:val="24"/>
+          <w:szCs w:val="24"/>
+          <w:lang w:val="en-US"/>
+        </w:rPr>
+        <w:tab/>
+      </w:r>
+      <w:r>
+        <w:rPr>
+          <w:sz w:val="24"/>
+          <w:szCs w:val="24"/>
+          <w:lang w:val="en-US"/>
+        </w:rPr>
+        <w:tab/>
+      </w:r>
+      <w:r>
+        <w:rPr>
+          <w:sz w:val="24"/>
+          <w:szCs w:val="24"/>
+          <w:lang w:val="en-US"/>
+        </w:rPr>
+        <w:tab/>
+      </w:r>
+      <w:r>
+        <w:rPr>
+          <w:sz w:val="24"/>
+          <w:szCs w:val="24"/>
+          <w:lang w:val="en-US"/>
         </w:rPr>
         <w:tab/>
         <w:t xml:space="preserve">         </w:t>
@@ -5642,139 +5915,6 @@
         <w:rPr>
           <w:sz w:val="24"/>
           <w:szCs w:val="24"/>
-        </w:rPr>
-        <w:t xml:space="preserve">  </w:t>
-      </w:r>
-      <w:r>
-        <w:rPr>
-          <w:sz w:val="24"/>
-          <w:szCs w:val="24"/>
-        </w:rPr>
-        <w:t xml:space="preserve">  --------------------</w:t>
-      </w:r>
-    </w:p>
-    <w:p>
-      <w:pPr>
-        <w:spacing w:after="0"/>
-        <w:rPr>
-          <w:sz w:val="24"/>
-          <w:szCs w:val="24"/>
-          <w:lang w:val="en-US"/>
-        </w:rPr>
-      </w:pPr>
-      <w:r>
-        <w:rPr>
-          <w:sz w:val="24"/>
-          <w:szCs w:val="24"/>
-          <w:lang w:val="en-US"/>
-        </w:rPr>
-        <w:t>|</w:t>
-      </w:r>
-      <w:r>
-        <w:rPr>
-          <w:sz w:val="24"/>
-          <w:szCs w:val="24"/>
-          <w:lang w:val="en-US"/>
-        </w:rPr>
-        <w:tab/>
-      </w:r>
-      <w:r>
-        <w:rPr>
-          <w:sz w:val="24"/>
-          <w:szCs w:val="24"/>
-          <w:lang w:val="en-US"/>
-        </w:rPr>
-        <w:tab/>
-        <w:t>|----------------&gt; Produ</w:t>
-      </w:r>
-      <w:r>
-        <w:rPr>
-          <w:sz w:val="24"/>
-          <w:szCs w:val="24"/>
-          <w:lang w:val="en-US"/>
-        </w:rPr>
-        <w:t>c</w:t>
-      </w:r>
-      <w:r>
-        <w:rPr>
-          <w:sz w:val="24"/>
-          <w:szCs w:val="24"/>
-          <w:lang w:val="en-US"/>
-        </w:rPr>
-        <w:t xml:space="preserve">t </w:t>
-      </w:r>
-      <w:r>
-        <w:rPr>
-          <w:sz w:val="24"/>
-          <w:szCs w:val="24"/>
-          <w:lang w:val="en-US"/>
-        </w:rPr>
-        <w:t>offering</w:t>
-      </w:r>
-      <w:r>
-        <w:rPr>
-          <w:sz w:val="24"/>
-          <w:szCs w:val="24"/>
-          <w:lang w:val="en-US"/>
-        </w:rPr>
-        <w:t xml:space="preserve">      </w:t>
-      </w:r>
-      <w:proofErr w:type="gramStart"/>
-      <w:r>
-        <w:rPr>
-          <w:sz w:val="24"/>
-          <w:szCs w:val="24"/>
-          <w:lang w:val="en-US"/>
-        </w:rPr>
-        <w:t xml:space="preserve">   </w:t>
-      </w:r>
-      <w:r>
-        <w:rPr>
-          <w:sz w:val="24"/>
-          <w:szCs w:val="24"/>
-          <w:lang w:val="en-US"/>
-        </w:rPr>
-        <w:t>(</w:t>
-      </w:r>
-      <w:proofErr w:type="gramEnd"/>
-      <w:r>
-        <w:rPr>
-          <w:sz w:val="24"/>
-          <w:szCs w:val="24"/>
-          <w:lang w:val="en-US"/>
-        </w:rPr>
-        <w:t>--------------&gt;  |</w:t>
-      </w:r>
-    </w:p>
-    <w:p>
-      <w:pPr>
-        <w:spacing w:after="0"/>
-        <w:rPr>
-          <w:sz w:val="24"/>
-          <w:szCs w:val="24"/>
-          <w:lang w:val="en-US"/>
-        </w:rPr>
-      </w:pPr>
-      <w:r>
-        <w:rPr>
-          <w:sz w:val="24"/>
-          <w:szCs w:val="24"/>
-          <w:lang w:val="en-US"/>
-        </w:rPr>
-        <w:t xml:space="preserve">|  </w:t>
-      </w:r>
-      <w:r>
-        <w:rPr>
-          <w:sz w:val="24"/>
-          <w:szCs w:val="24"/>
-          <w:lang w:val="en-US"/>
-        </w:rPr>
-        <w:t xml:space="preserve">    </w:t>
-      </w:r>
-      <w:r>
-        <w:rPr>
-          <w:sz w:val="24"/>
-          <w:szCs w:val="24"/>
           <w:lang w:val="en-US"/>
         </w:rPr>
         <w:t xml:space="preserve"> </w:t>
@@ -5785,14 +5925,6 @@
           <w:szCs w:val="24"/>
           <w:lang w:val="en-US"/>
         </w:rPr>
-        <w:t>Seller</w:t>
-      </w:r>
-      <w:r>
-        <w:rPr>
-          <w:sz w:val="24"/>
-          <w:szCs w:val="24"/>
-          <w:lang w:val="en-US"/>
-        </w:rPr>
         <w:t xml:space="preserve"> </w:t>
       </w:r>
       <w:r>
@@ -5801,80 +5933,15 @@
           <w:szCs w:val="24"/>
           <w:lang w:val="en-US"/>
         </w:rPr>
-        <w:t xml:space="preserve">    </w:t>
-      </w:r>
-      <w:r>
-        <w:rPr>
-          <w:sz w:val="24"/>
-          <w:szCs w:val="24"/>
-          <w:lang w:val="en-US"/>
-        </w:rPr>
-        <w:t xml:space="preserve"> |</w:t>
-      </w:r>
-      <w:r>
-        <w:rPr>
-          <w:sz w:val="24"/>
-          <w:szCs w:val="24"/>
-          <w:lang w:val="en-US"/>
-        </w:rPr>
-        <w:tab/>
-      </w:r>
-      <w:r>
-        <w:rPr>
-          <w:sz w:val="24"/>
-          <w:szCs w:val="24"/>
-          <w:lang w:val="en-US"/>
-        </w:rPr>
-        <w:tab/>
-      </w:r>
-      <w:r>
-        <w:rPr>
-          <w:sz w:val="24"/>
-          <w:szCs w:val="24"/>
-          <w:lang w:val="en-US"/>
-        </w:rPr>
-        <w:tab/>
-      </w:r>
-      <w:r>
-        <w:rPr>
-          <w:sz w:val="24"/>
-          <w:szCs w:val="24"/>
-          <w:lang w:val="en-US"/>
-        </w:rPr>
-        <w:tab/>
-      </w:r>
-      <w:r>
-        <w:rPr>
-          <w:sz w:val="24"/>
-          <w:szCs w:val="24"/>
-          <w:lang w:val="en-US"/>
-        </w:rPr>
-        <w:tab/>
-      </w:r>
-      <w:r>
-        <w:rPr>
-          <w:sz w:val="24"/>
-          <w:szCs w:val="24"/>
-          <w:lang w:val="en-US"/>
-        </w:rPr>
-        <w:tab/>
-        <w:t xml:space="preserve">         </w:t>
-      </w:r>
-      <w:r>
-        <w:rPr>
-          <w:sz w:val="24"/>
-          <w:szCs w:val="24"/>
-          <w:lang w:val="en-US"/>
-        </w:rPr>
-        <w:t xml:space="preserve"> </w:t>
-      </w:r>
-      <w:r>
-        <w:rPr>
-          <w:sz w:val="24"/>
-          <w:szCs w:val="24"/>
-          <w:lang w:val="en-US"/>
-        </w:rPr>
-        <w:t xml:space="preserve"> |       DB</w:t>
+        <w:t xml:space="preserve">                 </w:t>
+      </w:r>
+      <w:r>
+        <w:rPr>
+          <w:sz w:val="24"/>
+          <w:szCs w:val="24"/>
+          <w:lang w:val="en-US"/>
+        </w:rPr>
+        <w:t>|       DB</w:t>
       </w:r>
     </w:p>
     <w:p>
@@ -5936,41 +6003,39 @@
           <w:szCs w:val="24"/>
           <w:lang w:val="en-US"/>
         </w:rPr>
-        <w:t>sel</w:t>
-      </w:r>
-      <w:r>
-        <w:rPr>
-          <w:sz w:val="24"/>
-          <w:szCs w:val="24"/>
-          <w:lang w:val="en-US"/>
-        </w:rPr>
-        <w:t xml:space="preserve">ler          </w:t>
-      </w:r>
-      <w:proofErr w:type="gramStart"/>
-      <w:r>
-        <w:rPr>
-          <w:sz w:val="24"/>
-          <w:szCs w:val="24"/>
-          <w:lang w:val="en-US"/>
-        </w:rPr>
-        <w:t xml:space="preserve"> </w:t>
-      </w:r>
-      <w:r>
-        <w:rPr>
-          <w:sz w:val="24"/>
-          <w:szCs w:val="24"/>
-          <w:lang w:val="en-US"/>
-        </w:rPr>
-        <w:t xml:space="preserve">  (</w:t>
-      </w:r>
-      <w:proofErr w:type="gramEnd"/>
-      <w:r>
-        <w:rPr>
-          <w:sz w:val="24"/>
-          <w:szCs w:val="24"/>
-          <w:lang w:val="en-US"/>
-        </w:rPr>
-        <w:t>---------------&gt; |______________</w:t>
+        <w:t>changing/update</w:t>
+      </w:r>
+      <w:r>
+        <w:rPr>
+          <w:sz w:val="24"/>
+          <w:szCs w:val="24"/>
+          <w:lang w:val="en-US"/>
+        </w:rPr>
+        <w:t xml:space="preserve">          </w:t>
+      </w:r>
+      <w:r>
+        <w:rPr>
+          <w:sz w:val="24"/>
+          <w:szCs w:val="24"/>
+          <w:lang w:val="en-US"/>
+        </w:rPr>
+        <w:t xml:space="preserve">  -----</w:t>
+      </w:r>
+      <w:r>
+        <w:rPr>
+          <w:sz w:val="24"/>
+          <w:szCs w:val="24"/>
+          <w:lang w:val="en-US"/>
+        </w:rPr>
+        <w:t xml:space="preserve">---&gt;        </w:t>
+      </w:r>
+      <w:r>
+        <w:rPr>
+          <w:sz w:val="24"/>
+          <w:szCs w:val="24"/>
+          <w:lang w:val="en-US"/>
+        </w:rPr>
+        <w:t>|______________</w:t>
       </w:r>
     </w:p>
     <w:p>
@@ -6002,6 +6067,7 @@
           <w:sz w:val="24"/>
           <w:szCs w:val="24"/>
           <w:u w:val="single"/>
+          <w:lang w:val="en-US"/>
         </w:rPr>
       </w:pPr>
       <w:r>
@@ -6011,18 +6077,9 @@
           <w:sz w:val="24"/>
           <w:szCs w:val="24"/>
           <w:u w:val="single"/>
-        </w:rPr>
-        <w:t>User Stories</w:t>
-      </w:r>
-      <w:r>
-        <w:rPr>
-          <w:b/>
-          <w:bCs/>
-          <w:sz w:val="24"/>
-          <w:szCs w:val="24"/>
-          <w:u w:val="single"/>
-        </w:rPr>
-        <w:t>:</w:t>
+          <w:lang w:val="en-US"/>
+        </w:rPr>
+        <w:t>User Stories:</w:t>
       </w:r>
     </w:p>
     <w:p>
@@ -6034,6 +6091,7 @@
           <w:sz w:val="30"/>
           <w:szCs w:val="30"/>
           <w:shd w:val="clear" w:color="auto" w:fill="FFFFFF"/>
+          <w:lang w:val="en-US"/>
         </w:rPr>
       </w:pPr>
     </w:p>

</xml_diff>